<commit_message>
preparing for release 1.1.0
</commit_message>
<xml_diff>
--- a/hit-iz-resource/src/main/resources/Documentation/ReleaseNotes/IZ_Release_Notes.1.1.0.docx
+++ b/hit-iz-resource/src/main/resources/Documentation/ReleaseNotes/IZ_Release_Notes.1.1.0.docx
@@ -72,7 +72,7 @@
           <w:szCs w:val="28"/>
           <w:u w:val="single"/>
         </w:rPr>
-        <w:t>25</w:t>
+        <w:t>26</w:t>
       </w:r>
       <w:r>
         <w:rPr>
@@ -210,10 +210,7 @@
         </w:tc>
       </w:tr>
     </w:tbl>
-    <w:p>
-      <w:bookmarkStart w:id="0" w:name="_GoBack"/>
-      <w:bookmarkEnd w:id="0"/>
-    </w:p>
+    <w:p/>
     <w:p>
       <w:r>
         <w:t xml:space="preserve">Specific </w:t>
@@ -681,31 +678,122 @@
             <w:tcW w:w="13068" w:type="dxa"/>
           </w:tcPr>
           <w:p>
-            <w:r>
-              <w:rPr>
-                <w:rFonts w:ascii="Calibri" w:hAnsi="Calibri"/>
-              </w:rPr>
+            <w:pPr>
+              <w:rPr>
+                <w:color w:val="1F497D"/>
+              </w:rPr>
+            </w:pPr>
+            <w:r>
               <w:t xml:space="preserve">The “Transport Settings” tab was added to allow users to communicate automatically with the NIST tool and run test cases via the SOAP protocol. </w:t>
             </w:r>
             <w:r>
               <w:rPr>
-                <w:rFonts w:ascii="Calibri" w:hAnsi="Calibri"/>
-                <w:b/>
-              </w:rPr>
-              <w:t>This feature does not impact 2015 ONC Health IT Certification testing since that the test steps can be ran as before.</w:t>
-            </w:r>
-            <w:r>
-              <w:rPr>
-                <w:rFonts w:ascii="Calibri" w:hAnsi="Calibri"/>
+                <w:b/>
+                <w:bCs/>
+              </w:rPr>
+              <w:t xml:space="preserve">This feature does not </w:t>
+            </w:r>
+            <w:r>
+              <w:rPr>
+                <w:b/>
+                <w:bCs/>
+                <w:color w:val="000000" w:themeColor="text1"/>
+              </w:rPr>
+              <w:t>affect</w:t>
+            </w:r>
+            <w:r>
+              <w:rPr>
+                <w:b/>
+                <w:bCs/>
+                <w:color w:val="FF0000"/>
               </w:rPr>
               <w:t xml:space="preserve"> </w:t>
             </w:r>
             <w:r>
               <w:rPr>
-                <w:rFonts w:ascii="Calibri" w:hAnsi="Calibri"/>
-                <w:b/>
-              </w:rPr>
-              <w:t>However, for those wishing to run the test with transport can choose to do so.</w:t>
+                <w:b/>
+                <w:bCs/>
+              </w:rPr>
+              <w:t>2015 ONC Health</w:t>
+            </w:r>
+            <w:r>
+              <w:rPr>
+                <w:b/>
+                <w:bCs/>
+              </w:rPr>
+              <w:t xml:space="preserve"> IT Certification testing since</w:t>
+            </w:r>
+            <w:bookmarkStart w:id="0" w:name="_GoBack"/>
+            <w:bookmarkEnd w:id="0"/>
+            <w:r>
+              <w:rPr>
+                <w:b/>
+                <w:bCs/>
+              </w:rPr>
+              <w:t xml:space="preserve"> the test steps can be </w:t>
+            </w:r>
+            <w:r>
+              <w:rPr>
+                <w:b/>
+                <w:bCs/>
+                <w:color w:val="000000" w:themeColor="text1"/>
+              </w:rPr>
+              <w:t>run</w:t>
+            </w:r>
+            <w:r>
+              <w:rPr>
+                <w:b/>
+                <w:bCs/>
+                <w:color w:val="FF0000"/>
+              </w:rPr>
+              <w:t xml:space="preserve"> </w:t>
+            </w:r>
+            <w:r>
+              <w:rPr>
+                <w:b/>
+                <w:bCs/>
+              </w:rPr>
+              <w:t>as before.</w:t>
+            </w:r>
+            <w:r>
+              <w:t xml:space="preserve"> </w:t>
+            </w:r>
+            <w:r>
+              <w:rPr>
+                <w:b/>
+                <w:bCs/>
+              </w:rPr>
+              <w:t>However, for those wishing to run the test</w:t>
+            </w:r>
+            <w:r>
+              <w:rPr>
+                <w:b/>
+                <w:bCs/>
+                <w:color w:val="000000" w:themeColor="text1"/>
+              </w:rPr>
+              <w:t>s</w:t>
+            </w:r>
+            <w:r>
+              <w:rPr>
+                <w:b/>
+                <w:bCs/>
+              </w:rPr>
+              <w:t xml:space="preserve"> with transport</w:t>
+            </w:r>
+            <w:r>
+              <w:rPr>
+                <w:b/>
+                <w:bCs/>
+                <w:color w:val="000000" w:themeColor="text1"/>
+              </w:rPr>
+              <w:t xml:space="preserve">, they </w:t>
+            </w:r>
+            <w:r>
+              <w:rPr>
+                <w:b/>
+                <w:bCs/>
+              </w:rPr>
+              <w:t>can choose to do so.</w:t>
             </w:r>
           </w:p>
         </w:tc>

</xml_diff>